<commit_message>
project3 - task2 completed code
</commit_message>
<xml_diff>
--- a/Project3/Doc_HW3_Samin Mahdipour_9839039.docx
+++ b/Project3/Doc_HW3_Samin Mahdipour_9839039.docx
@@ -6023,7 +6023,6 @@
           <w:rFonts w:cs="B Nazanin+ Bold"/>
           <w:sz w:val="32"/>
           <w:szCs w:val="32"/>
-          <w:rtl/>
           <w:lang w:bidi="fa-IR"/>
         </w:rPr>
       </w:pPr>
@@ -6048,6 +6047,131 @@
           <w:lang w:bidi="fa-IR"/>
         </w:rPr>
       </w:pPr>
+      <w:r>
+        <w:rPr>
+          <w:noProof/>
+        </w:rPr>
+        <w:drawing>
+          <wp:inline distT="0" distB="0" distL="0" distR="0" wp14:anchorId="49B88D08" wp14:editId="604B2E95">
+            <wp:extent cx="5943600" cy="478155"/>
+            <wp:effectExtent l="0" t="0" r="0" b="0"/>
+            <wp:docPr id="1846486754" name="Picture 1"/>
+            <wp:cNvGraphicFramePr>
+              <a:graphicFrameLocks xmlns:a="http://schemas.openxmlformats.org/drawingml/2006/main" noChangeAspect="1"/>
+            </wp:cNvGraphicFramePr>
+            <a:graphic xmlns:a="http://schemas.openxmlformats.org/drawingml/2006/main">
+              <a:graphicData uri="http://schemas.openxmlformats.org/drawingml/2006/picture">
+                <pic:pic xmlns:pic="http://schemas.openxmlformats.org/drawingml/2006/picture">
+                  <pic:nvPicPr>
+                    <pic:cNvPr id="1846486754" name=""/>
+                    <pic:cNvPicPr/>
+                  </pic:nvPicPr>
+                  <pic:blipFill>
+                    <a:blip r:embed="rId21"/>
+                    <a:stretch>
+                      <a:fillRect/>
+                    </a:stretch>
+                  </pic:blipFill>
+                  <pic:spPr>
+                    <a:xfrm>
+                      <a:off x="0" y="0"/>
+                      <a:ext cx="5943600" cy="478155"/>
+                    </a:xfrm>
+                    <a:prstGeom prst="rect">
+                      <a:avLst/>
+                    </a:prstGeom>
+                  </pic:spPr>
+                </pic:pic>
+              </a:graphicData>
+            </a:graphic>
+          </wp:inline>
+        </w:drawing>
+      </w:r>
+    </w:p>
+    <w:p>
+      <w:pPr>
+        <w:bidi/>
+        <w:rPr>
+          <w:rFonts w:cs="B Nazanin+ Bold"/>
+          <w:sz w:val="32"/>
+          <w:szCs w:val="32"/>
+          <w:rtl/>
+          <w:lang w:bidi="fa-IR"/>
+        </w:rPr>
+      </w:pPr>
+      <w:r>
+        <w:rPr>
+          <w:noProof/>
+        </w:rPr>
+        <w:drawing>
+          <wp:inline distT="0" distB="0" distL="0" distR="0" wp14:anchorId="3238332A" wp14:editId="7312DC55">
+            <wp:extent cx="5943600" cy="570230"/>
+            <wp:effectExtent l="0" t="0" r="0" b="1270"/>
+            <wp:docPr id="1449372261" name="Picture 1"/>
+            <wp:cNvGraphicFramePr>
+              <a:graphicFrameLocks xmlns:a="http://schemas.openxmlformats.org/drawingml/2006/main" noChangeAspect="1"/>
+            </wp:cNvGraphicFramePr>
+            <a:graphic xmlns:a="http://schemas.openxmlformats.org/drawingml/2006/main">
+              <a:graphicData uri="http://schemas.openxmlformats.org/drawingml/2006/picture">
+                <pic:pic xmlns:pic="http://schemas.openxmlformats.org/drawingml/2006/picture">
+                  <pic:nvPicPr>
+                    <pic:cNvPr id="1449372261" name=""/>
+                    <pic:cNvPicPr/>
+                  </pic:nvPicPr>
+                  <pic:blipFill>
+                    <a:blip r:embed="rId22"/>
+                    <a:stretch>
+                      <a:fillRect/>
+                    </a:stretch>
+                  </pic:blipFill>
+                  <pic:spPr>
+                    <a:xfrm>
+                      <a:off x="0" y="0"/>
+                      <a:ext cx="5943600" cy="570230"/>
+                    </a:xfrm>
+                    <a:prstGeom prst="rect">
+                      <a:avLst/>
+                    </a:prstGeom>
+                  </pic:spPr>
+                </pic:pic>
+              </a:graphicData>
+            </a:graphic>
+          </wp:inline>
+        </w:drawing>
+      </w:r>
+    </w:p>
+    <w:p>
+      <w:pPr>
+        <w:bidi/>
+        <w:rPr>
+          <w:rFonts w:cs="B Nazanin+ Bold"/>
+          <w:sz w:val="32"/>
+          <w:szCs w:val="32"/>
+          <w:rtl/>
+          <w:lang w:bidi="fa-IR"/>
+        </w:rPr>
+      </w:pPr>
+      <w:r>
+        <w:rPr>
+          <w:rFonts w:cs="B Nazanin+ Bold" w:hint="cs"/>
+          <w:sz w:val="32"/>
+          <w:szCs w:val="32"/>
+          <w:rtl/>
+          <w:lang w:bidi="fa-IR"/>
+        </w:rPr>
+        <w:t>سوال 5:</w:t>
+      </w:r>
+    </w:p>
+    <w:p>
+      <w:pPr>
+        <w:bidi/>
+        <w:rPr>
+          <w:rFonts w:cs="B Nazanin+ Bold" w:hint="cs"/>
+          <w:sz w:val="32"/>
+          <w:szCs w:val="32"/>
+          <w:lang w:bidi="fa-IR"/>
+        </w:rPr>
+      </w:pPr>
     </w:p>
     <w:p>
       <w:pPr>
@@ -6062,7 +6186,7 @@
       </w:pPr>
     </w:p>
     <w:sectPr>
-      <w:headerReference w:type="default" r:id="rId21"/>
+      <w:headerReference w:type="default" r:id="rId23"/>
       <w:pgSz w:w="12240" w:h="15840"/>
       <w:pgMar w:top="1440" w:right="1440" w:bottom="1440" w:left="1440" w:header="720" w:footer="720" w:gutter="0"/>
       <w:cols w:space="720"/>

</xml_diff>

<commit_message>
project3 - task3 completed code
</commit_message>
<xml_diff>
--- a/Project3/Doc_HW3_Samin Mahdipour_9839039.docx
+++ b/Project3/Doc_HW3_Samin Mahdipour_9839039.docx
@@ -928,7 +928,6 @@
         </w:rPr>
         <w:t>1. **</w:t>
       </w:r>
-      <w:proofErr w:type="spellStart"/>
       <w:r>
         <w:rPr>
           <w:rFonts w:ascii="Vazir" w:hAnsi="Vazir" w:cs="B Nazanin"/>
@@ -938,7 +937,6 @@
         </w:rPr>
         <w:t>NameNode</w:t>
       </w:r>
-      <w:proofErr w:type="spellEnd"/>
       <w:r>
         <w:rPr>
           <w:rFonts w:ascii="Vazir" w:hAnsi="Vazir" w:cs="B Nazanin"/>
@@ -979,7 +977,6 @@
         </w:rPr>
         <w:t xml:space="preserve"> </w:t>
       </w:r>
-      <w:proofErr w:type="spellStart"/>
       <w:r>
         <w:rPr>
           <w:rFonts w:ascii="Vazir" w:hAnsi="Vazir" w:cs="B Nazanin"/>
@@ -989,7 +986,6 @@
         </w:rPr>
         <w:t>NameNode</w:t>
       </w:r>
-      <w:proofErr w:type="spellEnd"/>
       <w:r>
         <w:rPr>
           <w:rFonts w:ascii="Vazir" w:hAnsi="Vazir" w:cs="B Nazanin"/>
@@ -1639,7 +1635,6 @@
         </w:rPr>
         <w:t>2. **</w:t>
       </w:r>
-      <w:proofErr w:type="spellStart"/>
       <w:r>
         <w:rPr>
           <w:rFonts w:ascii="Vazir" w:hAnsi="Vazir" w:cs="B Nazanin"/>
@@ -1649,7 +1644,6 @@
         </w:rPr>
         <w:t>DataNode</w:t>
       </w:r>
-      <w:proofErr w:type="spellEnd"/>
       <w:r>
         <w:rPr>
           <w:rFonts w:ascii="Vazir" w:hAnsi="Vazir" w:cs="B Nazanin"/>
@@ -1690,7 +1684,6 @@
         </w:rPr>
         <w:t xml:space="preserve"> </w:t>
       </w:r>
-      <w:proofErr w:type="spellStart"/>
       <w:r>
         <w:rPr>
           <w:rFonts w:ascii="Vazir" w:hAnsi="Vazir" w:cs="B Nazanin"/>
@@ -1700,7 +1693,6 @@
         </w:rPr>
         <w:t>DataNode</w:t>
       </w:r>
-      <w:proofErr w:type="spellEnd"/>
       <w:r>
         <w:rPr>
           <w:rFonts w:ascii="Vazir" w:hAnsi="Vazir" w:cs="B Nazanin"/>
@@ -2180,7 +2172,6 @@
         </w:rPr>
         <w:t>3. **</w:t>
       </w:r>
-      <w:proofErr w:type="spellStart"/>
       <w:r>
         <w:rPr>
           <w:rFonts w:ascii="Vazir" w:hAnsi="Vazir" w:cs="B Nazanin"/>
@@ -2190,7 +2181,6 @@
         </w:rPr>
         <w:t>NodeManager</w:t>
       </w:r>
-      <w:proofErr w:type="spellEnd"/>
       <w:r>
         <w:rPr>
           <w:rFonts w:ascii="Vazir" w:hAnsi="Vazir" w:cs="B Nazanin"/>
@@ -2231,7 +2221,6 @@
         </w:rPr>
         <w:t xml:space="preserve"> </w:t>
       </w:r>
-      <w:proofErr w:type="spellStart"/>
       <w:r>
         <w:rPr>
           <w:rFonts w:ascii="Vazir" w:hAnsi="Vazir" w:cs="B Nazanin"/>
@@ -2241,7 +2230,6 @@
         </w:rPr>
         <w:t>NodeManager</w:t>
       </w:r>
-      <w:proofErr w:type="spellEnd"/>
       <w:r>
         <w:rPr>
           <w:rFonts w:ascii="Vazir" w:hAnsi="Vazir" w:cs="B Nazanin"/>
@@ -2819,7 +2807,6 @@
         </w:rPr>
         <w:t>4. **</w:t>
       </w:r>
-      <w:proofErr w:type="spellStart"/>
       <w:r>
         <w:rPr>
           <w:rFonts w:ascii="Vazir" w:hAnsi="Vazir" w:cs="B Nazanin"/>
@@ -2829,7 +2816,6 @@
         </w:rPr>
         <w:t>ResourceManager</w:t>
       </w:r>
-      <w:proofErr w:type="spellEnd"/>
       <w:r>
         <w:rPr>
           <w:rFonts w:ascii="Vazir" w:hAnsi="Vazir" w:cs="B Nazanin"/>
@@ -2870,7 +2856,6 @@
         </w:rPr>
         <w:t xml:space="preserve"> </w:t>
       </w:r>
-      <w:proofErr w:type="spellStart"/>
       <w:r>
         <w:rPr>
           <w:rFonts w:ascii="Vazir" w:hAnsi="Vazir" w:cs="B Nazanin"/>
@@ -2880,7 +2865,6 @@
         </w:rPr>
         <w:t>ResourceManager</w:t>
       </w:r>
-      <w:proofErr w:type="spellEnd"/>
       <w:r>
         <w:rPr>
           <w:rFonts w:ascii="Vazir" w:hAnsi="Vazir" w:cs="B Nazanin"/>
@@ -3238,7 +3222,6 @@
         </w:rPr>
         <w:t xml:space="preserve"> است. </w:t>
       </w:r>
-      <w:proofErr w:type="spellStart"/>
       <w:r>
         <w:rPr>
           <w:rFonts w:ascii="Vazir" w:hAnsi="Vazir" w:cs="B Nazanin"/>
@@ -3248,7 +3231,6 @@
         </w:rPr>
         <w:t>ResourceManager</w:t>
       </w:r>
-      <w:proofErr w:type="spellEnd"/>
       <w:r>
         <w:rPr>
           <w:rFonts w:ascii="Vazir" w:hAnsi="Vazir" w:cs="B Nazanin"/>
@@ -3259,7 +3241,6 @@
         </w:rPr>
         <w:t xml:space="preserve"> با کمک </w:t>
       </w:r>
-      <w:proofErr w:type="spellStart"/>
       <w:r>
         <w:rPr>
           <w:rFonts w:ascii="Vazir" w:hAnsi="Vazir" w:cs="B Nazanin"/>
@@ -3269,7 +3250,6 @@
         </w:rPr>
         <w:t>NodeManager</w:t>
       </w:r>
-      <w:proofErr w:type="spellEnd"/>
       <w:r>
         <w:rPr>
           <w:rFonts w:ascii="Vazir" w:hAnsi="Vazir" w:cs="B Nazanin"/>
@@ -3550,7 +3530,6 @@
         </w:rPr>
         <w:t>5. **</w:t>
       </w:r>
-      <w:proofErr w:type="spellStart"/>
       <w:r>
         <w:rPr>
           <w:rFonts w:ascii="Vazir" w:hAnsi="Vazir" w:cs="B Nazanin"/>
@@ -3560,7 +3539,6 @@
         </w:rPr>
         <w:t>HistoryManager</w:t>
       </w:r>
-      <w:proofErr w:type="spellEnd"/>
       <w:r>
         <w:rPr>
           <w:rFonts w:ascii="Vazir" w:hAnsi="Vazir" w:cs="B Nazanin"/>
@@ -3601,7 +3579,6 @@
         </w:rPr>
         <w:t xml:space="preserve"> </w:t>
       </w:r>
-      <w:proofErr w:type="spellStart"/>
       <w:r>
         <w:rPr>
           <w:rFonts w:ascii="Vazir" w:hAnsi="Vazir" w:cs="B Nazanin"/>
@@ -3611,7 +3588,6 @@
         </w:rPr>
         <w:t>HistoryManager</w:t>
       </w:r>
-      <w:proofErr w:type="spellEnd"/>
       <w:r>
         <w:rPr>
           <w:rFonts w:ascii="Vazir" w:hAnsi="Vazir" w:cs="B Nazanin"/>
@@ -6166,27 +6142,128 @@
       <w:pPr>
         <w:bidi/>
         <w:rPr>
+          <w:rFonts w:cs="B Nazanin+ Bold"/>
+          <w:sz w:val="32"/>
+          <w:szCs w:val="32"/>
+          <w:lang w:bidi="fa-IR"/>
+        </w:rPr>
+      </w:pPr>
+      <w:r>
+        <w:rPr>
+          <w:noProof/>
+        </w:rPr>
+        <w:drawing>
+          <wp:inline distT="0" distB="0" distL="0" distR="0" wp14:anchorId="7F7AE6C4" wp14:editId="20520B62">
+            <wp:extent cx="5943600" cy="470535"/>
+            <wp:effectExtent l="0" t="0" r="0" b="5715"/>
+            <wp:docPr id="1597449500" name="Picture 1"/>
+            <wp:cNvGraphicFramePr>
+              <a:graphicFrameLocks xmlns:a="http://schemas.openxmlformats.org/drawingml/2006/main" noChangeAspect="1"/>
+            </wp:cNvGraphicFramePr>
+            <a:graphic xmlns:a="http://schemas.openxmlformats.org/drawingml/2006/main">
+              <a:graphicData uri="http://schemas.openxmlformats.org/drawingml/2006/picture">
+                <pic:pic xmlns:pic="http://schemas.openxmlformats.org/drawingml/2006/picture">
+                  <pic:nvPicPr>
+                    <pic:cNvPr id="1597449500" name=""/>
+                    <pic:cNvPicPr/>
+                  </pic:nvPicPr>
+                  <pic:blipFill>
+                    <a:blip r:embed="rId23"/>
+                    <a:stretch>
+                      <a:fillRect/>
+                    </a:stretch>
+                  </pic:blipFill>
+                  <pic:spPr>
+                    <a:xfrm>
+                      <a:off x="0" y="0"/>
+                      <a:ext cx="5943600" cy="470535"/>
+                    </a:xfrm>
+                    <a:prstGeom prst="rect">
+                      <a:avLst/>
+                    </a:prstGeom>
+                  </pic:spPr>
+                </pic:pic>
+              </a:graphicData>
+            </a:graphic>
+          </wp:inline>
+        </w:drawing>
+      </w:r>
+    </w:p>
+    <w:p>
+      <w:pPr>
+        <w:bidi/>
+        <w:rPr>
           <w:rFonts w:cs="B Nazanin+ Bold" w:hint="cs"/>
           <w:sz w:val="32"/>
           <w:szCs w:val="32"/>
           <w:lang w:bidi="fa-IR"/>
         </w:rPr>
       </w:pPr>
+      <w:r>
+        <w:rPr>
+          <w:noProof/>
+        </w:rPr>
+        <w:drawing>
+          <wp:inline distT="0" distB="0" distL="0" distR="0" wp14:anchorId="60EF18AA" wp14:editId="1C6E8ACC">
+            <wp:extent cx="5943600" cy="402590"/>
+            <wp:effectExtent l="0" t="0" r="0" b="0"/>
+            <wp:docPr id="1744306420" name="Picture 1"/>
+            <wp:cNvGraphicFramePr>
+              <a:graphicFrameLocks xmlns:a="http://schemas.openxmlformats.org/drawingml/2006/main" noChangeAspect="1"/>
+            </wp:cNvGraphicFramePr>
+            <a:graphic xmlns:a="http://schemas.openxmlformats.org/drawingml/2006/main">
+              <a:graphicData uri="http://schemas.openxmlformats.org/drawingml/2006/picture">
+                <pic:pic xmlns:pic="http://schemas.openxmlformats.org/drawingml/2006/picture">
+                  <pic:nvPicPr>
+                    <pic:cNvPr id="1744306420" name=""/>
+                    <pic:cNvPicPr/>
+                  </pic:nvPicPr>
+                  <pic:blipFill>
+                    <a:blip r:embed="rId24"/>
+                    <a:stretch>
+                      <a:fillRect/>
+                    </a:stretch>
+                  </pic:blipFill>
+                  <pic:spPr>
+                    <a:xfrm>
+                      <a:off x="0" y="0"/>
+                      <a:ext cx="5943600" cy="402590"/>
+                    </a:xfrm>
+                    <a:prstGeom prst="rect">
+                      <a:avLst/>
+                    </a:prstGeom>
+                  </pic:spPr>
+                </pic:pic>
+              </a:graphicData>
+            </a:graphic>
+          </wp:inline>
+        </w:drawing>
+      </w:r>
     </w:p>
     <w:p>
       <w:pPr>
         <w:bidi/>
         <w:ind w:firstLine="720"/>
         <w:rPr>
-          <w:rFonts w:cs="B Nazanin+ Bold"/>
+          <w:rFonts w:cs="B Nazanin+ Bold" w:hint="cs"/>
           <w:sz w:val="32"/>
           <w:szCs w:val="32"/>
           <w:lang w:bidi="fa-IR"/>
         </w:rPr>
       </w:pPr>
+      <w:r>
+        <w:rPr>
+          <w:rFonts w:cs="B Nazanin+ Bold" w:hint="cs"/>
+          <w:sz w:val="32"/>
+          <w:szCs w:val="32"/>
+          <w:rtl/>
+          <w:lang w:bidi="fa-IR"/>
+        </w:rPr>
+        <w:t>همانطور که مشاهده میشود تعداد بیشتری از توییت ها موقعیت یابی شده اند که یعنی شناسایی ایالت با استفاده از موقعیت جغرافیایی موفقیت امیز تر بوده است.</w:t>
+      </w:r>
     </w:p>
     <w:sectPr>
-      <w:headerReference w:type="default" r:id="rId23"/>
+      <w:headerReference w:type="default" r:id="rId25"/>
       <w:pgSz w:w="12240" w:h="15840"/>
       <w:pgMar w:top="1440" w:right="1440" w:bottom="1440" w:left="1440" w:header="720" w:footer="720" w:gutter="0"/>
       <w:cols w:space="720"/>

</xml_diff>